<commit_message>
Updated intro paragraph to reflect optimizations.
</commit_message>
<xml_diff>
--- a/Report.docx
+++ b/Report.docx
@@ -378,44 +378,33 @@
           <w:szCs w:val="24"/>
         </w:rPr>
         <w:tab/>
-        <w:t>The method that took the most time was related to verifying the hash. Our initial implementation tried to remedy a bit of the pain associated with this method by using hashes instead of lists and to try not to repeat string manipulations. We then attempted to use multithreading to run somewhat costly processes simultaneously to cut down on runtime.</w:t>
-      </w:r>
-    </w:p>
-    <w:p>
-      <w:pPr>
-        <w:spacing w:line="276" w:lineRule="auto"/>
-        <w:rPr>
-          <w:rFonts w:ascii="Times New Roman" w:hAnsi="Times New Roman" w:cs="Times New Roman"/>
-          <w:sz w:val="24"/>
-        </w:rPr>
-      </w:pPr>
-    </w:p>
-    <w:p>
-      <w:pPr>
-        <w:spacing w:line="276" w:lineRule="auto"/>
-        <w:rPr>
-          <w:rFonts w:ascii="Times New Roman" w:hAnsi="Times New Roman" w:cs="Times New Roman"/>
-          <w:sz w:val="24"/>
-        </w:rPr>
-      </w:pPr>
-    </w:p>
-    <w:p>
-      <w:pPr>
-        <w:spacing w:line="276" w:lineRule="auto"/>
-        <w:rPr>
-          <w:rFonts w:ascii="Times New Roman" w:hAnsi="Times New Roman" w:cs="Times New Roman"/>
-          <w:sz w:val="24"/>
-        </w:rPr>
-      </w:pPr>
-    </w:p>
-    <w:p>
-      <w:pPr>
-        <w:spacing w:line="276" w:lineRule="auto"/>
-        <w:rPr>
-          <w:rFonts w:ascii="Times New Roman" w:hAnsi="Times New Roman" w:cs="Times New Roman"/>
-          <w:sz w:val="24"/>
-        </w:rPr>
-      </w:pPr>
+        <w:t>The method that took the most time was related to verifying the hash. Our initial implementation tried to remedy a bit of the pain associated with this method by using hashes instead of lists and to try not to repeat string manipulations. We then attempted to use multithreading to run somewhat costly processes simult</w:t>
+      </w:r>
+      <w:r>
+        <w:rPr>
+          <w:rFonts w:ascii="Times New Roman" w:hAnsi="Times New Roman" w:cs="Times New Roman"/>
+          <w:sz w:val="24"/>
+          <w:szCs w:val="24"/>
+        </w:rPr>
+        <w:t>aneously to cut down on runtime, but this ended up being tricky to implement in Ruby. We then switched to storing the calculated hash value of each character so that we didn’t need to re-calculate hash values that we have already calculated. This change presented the greatest time improvement.</w:t>
+      </w:r>
+    </w:p>
+    <w:p>
+      <w:pPr>
+        <w:rPr>
+          <w:rFonts w:ascii="Times New Roman" w:hAnsi="Times New Roman" w:cs="Times New Roman"/>
+          <w:sz w:val="24"/>
+        </w:rPr>
+      </w:pPr>
+      <w:r>
+        <w:rPr>
+          <w:rFonts w:ascii="Times New Roman" w:hAnsi="Times New Roman" w:cs="Times New Roman"/>
+          <w:sz w:val="24"/>
+        </w:rPr>
+        <w:br w:type="page"/>
+      </w:r>
+      <w:bookmarkStart w:id="0" w:name="_GoBack"/>
+      <w:bookmarkEnd w:id="0"/>
     </w:p>
     <w:p>
       <w:pPr>
@@ -451,7 +440,6 @@
           <w:sz w:val="24"/>
         </w:rPr>
       </w:pPr>
-      <w:bookmarkStart w:id="0" w:name="_GoBack"/>
       <w:r>
         <w:rPr>
           <w:noProof/>
@@ -522,7 +510,6 @@
           </wp:anchor>
         </w:drawing>
       </w:r>
-      <w:bookmarkEnd w:id="0"/>
     </w:p>
     <w:p>
       <w:pPr>
@@ -1943,7 +1930,7 @@
 </file>
 
 <file path=customXml/itemProps1.xml><?xml version="1.0" encoding="utf-8"?>
-<ds:datastoreItem xmlns:ds="http://schemas.openxmlformats.org/officeDocument/2006/customXml" ds:itemID="{27825233-7488-274A-84B5-B8A42ED73481}">
+<ds:datastoreItem xmlns:ds="http://schemas.openxmlformats.org/officeDocument/2006/customXml" ds:itemID="{D3C36126-951F-A848-8709-A826C3681C45}">
   <ds:schemaRefs>
     <ds:schemaRef ds:uri="http://schemas.openxmlformats.org/officeDocument/2006/bibliography"/>
   </ds:schemaRefs>

</xml_diff>